<commit_message>
aumento de palabras a los documentos articulo y manual de usuario
</commit_message>
<xml_diff>
--- a/Documentacion/ARTICULO.docx
+++ b/Documentacion/ARTICULO.docx
@@ -314,6 +314,58 @@
         <w:jc w:val="both"/>
         <w:rPr>
           <w:rFonts w:ascii="Times New Roman" w:hAnsi="Times New Roman" w:cs="Times New Roman"/>
+          <w:sz w:val="24"/>
+          <w:szCs w:val="20"/>
+        </w:rPr>
+      </w:pPr>
+      <w:r>
+        <w:rPr>
+          <w:rFonts w:ascii="Times New Roman" w:hAnsi="Times New Roman" w:cs="Times New Roman"/>
+          <w:sz w:val="24"/>
+          <w:szCs w:val="20"/>
+        </w:rPr>
+        <w:t xml:space="preserve">La </w:t>
+      </w:r>
+      <w:r>
+        <w:rPr>
+          <w:rFonts w:ascii="Times New Roman" w:hAnsi="Times New Roman" w:cs="Times New Roman"/>
+          <w:sz w:val="24"/>
+          <w:szCs w:val="20"/>
+        </w:rPr>
+        <w:t xml:space="preserve">programación orientada a objetos modela el mundo real, </w:t>
+      </w:r>
+      <w:r>
+        <w:rPr>
+          <w:rFonts w:ascii="Times New Roman" w:hAnsi="Times New Roman" w:cs="Times New Roman"/>
+          <w:sz w:val="24"/>
+          <w:szCs w:val="20"/>
+        </w:rPr>
+        <w:t>cualquier cosa del mundo puede ser modelada como un objeto. Así un objeto tiene propiedades (un estado) y un comportamiento.</w:t>
+      </w:r>
+    </w:p>
+    <w:p>
+      <w:pPr>
+        <w:jc w:val="both"/>
+        <w:rPr>
+          <w:rFonts w:ascii="Times New Roman" w:hAnsi="Times New Roman" w:cs="Times New Roman"/>
+          <w:sz w:val="24"/>
+          <w:szCs w:val="20"/>
+        </w:rPr>
+      </w:pPr>
+      <w:r>
+        <w:rPr>
+          <w:rFonts w:ascii="Times New Roman" w:hAnsi="Times New Roman" w:cs="Times New Roman"/>
+          <w:sz w:val="24"/>
+          <w:szCs w:val="20"/>
+        </w:rPr>
+        <w:t>Los objetos se definen utilizando clases, una clase es similar a una plantilla para construir objetos</w:t>
+      </w:r>
+    </w:p>
+    <w:p>
+      <w:pPr>
+        <w:jc w:val="both"/>
+        <w:rPr>
+          <w:rFonts w:ascii="Times New Roman" w:hAnsi="Times New Roman" w:cs="Times New Roman"/>
           <w:b/>
           <w:sz w:val="24"/>
           <w:szCs w:val="20"/>
@@ -434,21 +486,7 @@
           <w:rFonts w:ascii="Times New Roman" w:hAnsi="Times New Roman" w:cs="Times New Roman"/>
           <w:sz w:val="24"/>
         </w:rPr>
-        <w:t>El SDK de Windows Phone proporciona las herramientas que son necesarias</w:t>
-      </w:r>
-      <w:r>
-        <w:rPr>
-          <w:rFonts w:ascii="Times New Roman" w:hAnsi="Times New Roman" w:cs="Times New Roman"/>
-          <w:sz w:val="24"/>
-        </w:rPr>
-        <w:t xml:space="preserve"> </w:t>
-      </w:r>
-      <w:r>
-        <w:rPr>
-          <w:rFonts w:ascii="Times New Roman" w:hAnsi="Times New Roman" w:cs="Times New Roman"/>
-          <w:sz w:val="24"/>
-        </w:rPr>
-        <w:t>para desarrollar Apps y juegos para Windows Phone 8 y Windows Phone 7.x.</w:t>
+        <w:t>El SDK de Windows Phone proporciona las herramientas que son necesarias para desarrollar Apps y juegos para Windows Phone 8 y Windows Phone 7.x.</w:t>
       </w:r>
     </w:p>
     <w:p>
@@ -485,21 +523,7 @@
           <w:rFonts w:ascii="Times New Roman" w:hAnsi="Times New Roman" w:cs="Times New Roman"/>
           <w:sz w:val="24"/>
         </w:rPr>
-        <w:t>Visual Studio 2013</w:t>
-      </w:r>
-      <w:r>
-        <w:rPr>
-          <w:rFonts w:ascii="Times New Roman" w:hAnsi="Times New Roman" w:cs="Times New Roman"/>
-          <w:sz w:val="24"/>
-        </w:rPr>
-        <w:t xml:space="preserve"> edition para Windows Phone</w:t>
-      </w:r>
-      <w:r>
-        <w:rPr>
-          <w:rFonts w:ascii="Times New Roman" w:hAnsi="Times New Roman" w:cs="Times New Roman"/>
-          <w:sz w:val="24"/>
-        </w:rPr>
-        <w:t>.</w:t>
+        <w:t>Visual Studio 2013 edition para Windows Phone.</w:t>
       </w:r>
     </w:p>
     <w:p>
@@ -520,21 +544,7 @@
           <w:rFonts w:ascii="Times New Roman" w:hAnsi="Times New Roman" w:cs="Times New Roman"/>
           <w:sz w:val="24"/>
         </w:rPr>
-        <w:t xml:space="preserve">Blend para </w:t>
-      </w:r>
-      <w:r>
-        <w:rPr>
-          <w:rFonts w:ascii="Times New Roman" w:hAnsi="Times New Roman" w:cs="Times New Roman"/>
-          <w:sz w:val="24"/>
-        </w:rPr>
-        <w:t>Visual Studio 201</w:t>
-      </w:r>
-      <w:r>
-        <w:rPr>
-          <w:rFonts w:ascii="Times New Roman" w:hAnsi="Times New Roman" w:cs="Times New Roman"/>
-          <w:sz w:val="24"/>
-        </w:rPr>
-        <w:t>3.</w:t>
+        <w:t>Blend para Visual Studio 2013.</w:t>
       </w:r>
     </w:p>
     <w:p>
@@ -555,14 +565,8 @@
           <w:rFonts w:ascii="Times New Roman" w:hAnsi="Times New Roman" w:cs="Times New Roman"/>
           <w:sz w:val="24"/>
         </w:rPr>
-        <w:t>Windows Phone Developer Registration tool</w:t>
-      </w:r>
-      <w:r>
-        <w:rPr>
-          <w:rFonts w:ascii="Times New Roman" w:hAnsi="Times New Roman" w:cs="Times New Roman"/>
-          <w:sz w:val="24"/>
-        </w:rPr>
-        <w:t>.</w:t>
+        <w:lastRenderedPageBreak/>
+        <w:t>Windows Phone Developer Registration tool.</w:t>
       </w:r>
     </w:p>
     <w:p>
@@ -583,14 +587,7 @@
           <w:rFonts w:ascii="Times New Roman" w:hAnsi="Times New Roman" w:cs="Times New Roman"/>
           <w:sz w:val="24"/>
         </w:rPr>
-        <w:t>Windows Phone Connect tool</w:t>
-      </w:r>
-      <w:r>
-        <w:rPr>
-          <w:rFonts w:ascii="Times New Roman" w:hAnsi="Times New Roman" w:cs="Times New Roman"/>
-          <w:sz w:val="24"/>
-        </w:rPr>
-        <w:t>.</w:t>
+        <w:t>Windows Phone Connect tool.</w:t>
       </w:r>
     </w:p>
     <w:p>
@@ -611,14 +608,7 @@
           <w:rFonts w:ascii="Times New Roman" w:hAnsi="Times New Roman" w:cs="Times New Roman"/>
           <w:sz w:val="24"/>
         </w:rPr>
-        <w:t>Emula</w:t>
-      </w:r>
-      <w:r>
-        <w:rPr>
-          <w:rFonts w:ascii="Times New Roman" w:hAnsi="Times New Roman" w:cs="Times New Roman"/>
-          <w:sz w:val="24"/>
-        </w:rPr>
-        <w:t>tors de Windows Phone 7.1 y 8.0</w:t>
+        <w:t>Emulators de Windows Phone 7.1 y 8.0</w:t>
       </w:r>
     </w:p>
     <w:p>
@@ -639,14 +629,7 @@
           <w:rFonts w:ascii="Times New Roman" w:hAnsi="Times New Roman" w:cs="Times New Roman"/>
           <w:sz w:val="24"/>
         </w:rPr>
-        <w:t>Windows Phone Application Analysis tool</w:t>
-      </w:r>
-      <w:r>
-        <w:rPr>
-          <w:rFonts w:ascii="Times New Roman" w:hAnsi="Times New Roman" w:cs="Times New Roman"/>
-          <w:sz w:val="24"/>
-        </w:rPr>
-        <w:t>.</w:t>
+        <w:t>Windows Phone Application Analysis tool.</w:t>
       </w:r>
     </w:p>
     <w:p>
@@ -700,536 +683,900 @@
           <w:szCs w:val="20"/>
         </w:rPr>
       </w:pPr>
-      <w:r>
-        <w:rPr>
-          <w:rFonts w:ascii="Times New Roman" w:hAnsi="Times New Roman" w:cs="Times New Roman"/>
-          <w:b/>
-          <w:sz w:val="24"/>
-          <w:szCs w:val="20"/>
+    </w:p>
+    <w:p>
+      <w:pPr>
+        <w:jc w:val="both"/>
+        <w:rPr>
+          <w:rFonts w:ascii="Times New Roman" w:hAnsi="Times New Roman" w:cs="Times New Roman"/>
+          <w:b/>
+          <w:sz w:val="24"/>
+          <w:szCs w:val="20"/>
+        </w:rPr>
+      </w:pPr>
+      <w:r>
+        <w:rPr>
+          <w:rFonts w:ascii="Times New Roman" w:hAnsi="Times New Roman" w:cs="Times New Roman"/>
+          <w:b/>
+          <w:sz w:val="24"/>
+          <w:szCs w:val="20"/>
+        </w:rPr>
+        <w:t>C#</w:t>
+      </w:r>
+    </w:p>
+    <w:p>
+      <w:pPr>
+        <w:jc w:val="both"/>
+        <w:rPr>
+          <w:rFonts w:ascii="Times New Roman" w:hAnsi="Times New Roman" w:cs="Times New Roman"/>
+          <w:sz w:val="24"/>
+          <w:szCs w:val="20"/>
+        </w:rPr>
+      </w:pPr>
+      <w:r>
+        <w:rPr>
+          <w:rFonts w:ascii="Times New Roman" w:hAnsi="Times New Roman" w:cs="Times New Roman"/>
+          <w:sz w:val="24"/>
+          <w:szCs w:val="20"/>
+        </w:rPr>
+        <w:t>C# (leído en inglés "C Sharp" y en español "C Almohadilla") es el nuevo</w:t>
+      </w:r>
+      <w:r>
+        <w:rPr>
+          <w:rFonts w:ascii="Times New Roman" w:hAnsi="Times New Roman" w:cs="Times New Roman"/>
+          <w:sz w:val="24"/>
+          <w:szCs w:val="20"/>
+        </w:rPr>
+        <w:t xml:space="preserve"> </w:t>
+      </w:r>
+      <w:r>
+        <w:rPr>
+          <w:rFonts w:ascii="Times New Roman" w:hAnsi="Times New Roman" w:cs="Times New Roman"/>
+          <w:sz w:val="24"/>
+          <w:szCs w:val="20"/>
+        </w:rPr>
+        <w:t>lenguaje de propósito general diseñado por Microsoft para su plataforma .NET.</w:t>
+      </w:r>
+    </w:p>
+    <w:p>
+      <w:pPr>
+        <w:jc w:val="both"/>
+        <w:rPr>
+          <w:rFonts w:ascii="Times New Roman" w:hAnsi="Times New Roman" w:cs="Times New Roman"/>
+          <w:sz w:val="24"/>
+          <w:szCs w:val="20"/>
+        </w:rPr>
+      </w:pPr>
+      <w:r>
+        <w:rPr>
+          <w:rFonts w:ascii="Times New Roman" w:hAnsi="Times New Roman" w:cs="Times New Roman"/>
+          <w:sz w:val="24"/>
+          <w:szCs w:val="20"/>
+        </w:rPr>
+        <w:t>Sus principales creadores son Scott Wiltamuth y Anders Hejlsberg, éste último</w:t>
+      </w:r>
+      <w:r>
+        <w:rPr>
+          <w:rFonts w:ascii="Times New Roman" w:hAnsi="Times New Roman" w:cs="Times New Roman"/>
+          <w:sz w:val="24"/>
+          <w:szCs w:val="20"/>
+        </w:rPr>
+        <w:t xml:space="preserve"> </w:t>
+      </w:r>
+      <w:r>
+        <w:rPr>
+          <w:rFonts w:ascii="Times New Roman" w:hAnsi="Times New Roman" w:cs="Times New Roman"/>
+          <w:sz w:val="24"/>
+          <w:szCs w:val="20"/>
+        </w:rPr>
+        <w:t>también conocido por haber sido el diseñador del lenguaje Turbo Pascal y la</w:t>
+      </w:r>
+      <w:r>
+        <w:rPr>
+          <w:rFonts w:ascii="Times New Roman" w:hAnsi="Times New Roman" w:cs="Times New Roman"/>
+          <w:sz w:val="24"/>
+          <w:szCs w:val="20"/>
+        </w:rPr>
+        <w:t xml:space="preserve"> </w:t>
+      </w:r>
+      <w:r>
+        <w:rPr>
+          <w:rFonts w:ascii="Times New Roman" w:hAnsi="Times New Roman" w:cs="Times New Roman"/>
+          <w:sz w:val="24"/>
+          <w:szCs w:val="20"/>
+        </w:rPr>
+        <w:t>herramienta RAD Delphi. Aunque es posible escribir código para la plataforma</w:t>
+      </w:r>
+      <w:r>
+        <w:rPr>
+          <w:rFonts w:ascii="Times New Roman" w:hAnsi="Times New Roman" w:cs="Times New Roman"/>
+          <w:sz w:val="24"/>
+          <w:szCs w:val="20"/>
+        </w:rPr>
+        <w:t xml:space="preserve"> </w:t>
+      </w:r>
+      <w:r>
+        <w:rPr>
+          <w:rFonts w:ascii="Times New Roman" w:hAnsi="Times New Roman" w:cs="Times New Roman"/>
+          <w:sz w:val="24"/>
+          <w:szCs w:val="20"/>
+        </w:rPr>
+        <w:t>.NET en muchos otros lenguajes, C# es el único que ha sido diseñado</w:t>
+      </w:r>
+      <w:r>
+        <w:rPr>
+          <w:rFonts w:ascii="Times New Roman" w:hAnsi="Times New Roman" w:cs="Times New Roman"/>
+          <w:sz w:val="24"/>
+          <w:szCs w:val="20"/>
+        </w:rPr>
+        <w:t xml:space="preserve"> </w:t>
+      </w:r>
+      <w:r>
+        <w:rPr>
+          <w:rFonts w:ascii="Times New Roman" w:hAnsi="Times New Roman" w:cs="Times New Roman"/>
+          <w:sz w:val="24"/>
+          <w:szCs w:val="20"/>
+        </w:rPr>
+        <w:t>específicamente para ser utilizado en ella, por lo que programarla usando C#</w:t>
+      </w:r>
+      <w:r>
+        <w:rPr>
+          <w:rFonts w:ascii="Times New Roman" w:hAnsi="Times New Roman" w:cs="Times New Roman"/>
+          <w:sz w:val="24"/>
+          <w:szCs w:val="20"/>
+        </w:rPr>
+        <w:t xml:space="preserve"> </w:t>
+      </w:r>
+      <w:r>
+        <w:rPr>
+          <w:rFonts w:ascii="Times New Roman" w:hAnsi="Times New Roman" w:cs="Times New Roman"/>
+          <w:sz w:val="24"/>
+          <w:szCs w:val="20"/>
+        </w:rPr>
+        <w:t>es mucho más sencillo e intuitivo que hacerlo con cualquiera de los otros</w:t>
+      </w:r>
+      <w:r>
+        <w:rPr>
+          <w:rFonts w:ascii="Times New Roman" w:hAnsi="Times New Roman" w:cs="Times New Roman"/>
+          <w:sz w:val="24"/>
+          <w:szCs w:val="20"/>
+        </w:rPr>
+        <w:t xml:space="preserve"> </w:t>
+      </w:r>
+      <w:r>
+        <w:rPr>
+          <w:rFonts w:ascii="Times New Roman" w:hAnsi="Times New Roman" w:cs="Times New Roman"/>
+          <w:sz w:val="24"/>
+          <w:szCs w:val="20"/>
+        </w:rPr>
+        <w:t>lenguajes ya que C# carece de elementos heredados innecesarios en .NET.</w:t>
+      </w:r>
+    </w:p>
+    <w:p>
+      <w:pPr>
+        <w:jc w:val="both"/>
+        <w:rPr>
+          <w:rFonts w:ascii="Times New Roman" w:hAnsi="Times New Roman" w:cs="Times New Roman"/>
+          <w:sz w:val="24"/>
+          <w:szCs w:val="20"/>
+        </w:rPr>
+      </w:pPr>
+      <w:r>
+        <w:rPr>
+          <w:rFonts w:ascii="Times New Roman" w:hAnsi="Times New Roman" w:cs="Times New Roman"/>
+          <w:sz w:val="24"/>
+          <w:szCs w:val="20"/>
+        </w:rPr>
+        <w:t>Por esta razón, se suele decir que C# es el lenguaje nativo de .NET. (Días</w:t>
+      </w:r>
+      <w:r>
+        <w:rPr>
+          <w:rFonts w:ascii="Times New Roman" w:hAnsi="Times New Roman" w:cs="Times New Roman"/>
+          <w:sz w:val="24"/>
+          <w:szCs w:val="20"/>
+        </w:rPr>
+        <w:t xml:space="preserve"> </w:t>
+      </w:r>
+      <w:r>
+        <w:rPr>
+          <w:rFonts w:ascii="Times New Roman" w:hAnsi="Times New Roman" w:cs="Times New Roman"/>
+          <w:sz w:val="24"/>
+          <w:szCs w:val="20"/>
+        </w:rPr>
+        <w:t>Concha, 2011</w:t>
+      </w:r>
+      <w:r>
+        <w:rPr>
+          <w:rFonts w:ascii="Times New Roman" w:hAnsi="Times New Roman" w:cs="Times New Roman"/>
+          <w:sz w:val="24"/>
+          <w:szCs w:val="20"/>
+        </w:rPr>
+        <w:t>).</w:t>
+      </w:r>
+    </w:p>
+    <w:p>
+      <w:pPr>
+        <w:jc w:val="both"/>
+        <w:rPr>
+          <w:rFonts w:ascii="Times New Roman" w:hAnsi="Times New Roman" w:cs="Times New Roman"/>
+          <w:b/>
+          <w:sz w:val="24"/>
+          <w:szCs w:val="20"/>
+        </w:rPr>
+      </w:pPr>
+      <w:r>
+        <w:rPr>
+          <w:rFonts w:ascii="Times New Roman" w:hAnsi="Times New Roman" w:cs="Times New Roman"/>
+          <w:b/>
+          <w:sz w:val="24"/>
+          <w:szCs w:val="20"/>
+        </w:rPr>
+        <w:t>XAML</w:t>
+      </w:r>
+    </w:p>
+    <w:p>
+      <w:pPr>
+        <w:jc w:val="both"/>
+        <w:rPr>
+          <w:rFonts w:ascii="Times New Roman" w:hAnsi="Times New Roman" w:cs="Times New Roman"/>
+          <w:sz w:val="24"/>
+        </w:rPr>
+      </w:pPr>
+      <w:r>
+        <w:rPr>
+          <w:rFonts w:ascii="Times New Roman" w:hAnsi="Times New Roman" w:cs="Times New Roman"/>
+          <w:sz w:val="24"/>
+        </w:rPr>
+        <w:t>Significa Lenguaje Extensible de Formato para Aplicaciones (del inglés,</w:t>
+      </w:r>
+      <w:r>
+        <w:rPr>
+          <w:rFonts w:ascii="Times New Roman" w:hAnsi="Times New Roman" w:cs="Times New Roman"/>
+          <w:sz w:val="24"/>
+        </w:rPr>
+        <w:t xml:space="preserve"> </w:t>
+      </w:r>
+      <w:r>
+        <w:rPr>
+          <w:rFonts w:ascii="Times New Roman" w:hAnsi="Times New Roman" w:cs="Times New Roman"/>
+          <w:sz w:val="24"/>
+        </w:rPr>
+        <w:t>Extensible Application Markup Languaje), cuya pronunciación es algo así como</w:t>
+      </w:r>
+      <w:r>
+        <w:rPr>
+          <w:rFonts w:ascii="Times New Roman" w:hAnsi="Times New Roman" w:cs="Times New Roman"/>
+          <w:sz w:val="24"/>
+        </w:rPr>
+        <w:t xml:space="preserve"> </w:t>
+      </w:r>
+      <w:r>
+        <w:rPr>
+          <w:rFonts w:ascii="Times New Roman" w:hAnsi="Times New Roman" w:cs="Times New Roman"/>
+          <w:sz w:val="24"/>
+        </w:rPr>
+        <w:t>“zammel”. Este lenguaje declarativo basado en XML nos permite definir la</w:t>
+      </w:r>
+      <w:r>
+        <w:rPr>
+          <w:rFonts w:ascii="Times New Roman" w:hAnsi="Times New Roman" w:cs="Times New Roman"/>
+          <w:sz w:val="24"/>
+        </w:rPr>
+        <w:t xml:space="preserve"> </w:t>
+      </w:r>
+      <w:r>
+        <w:rPr>
+          <w:rFonts w:ascii="Times New Roman" w:hAnsi="Times New Roman" w:cs="Times New Roman"/>
+          <w:sz w:val="24"/>
+        </w:rPr>
+        <w:t>interface de usuario de las aplicaciones, utilizando el concepto de CodeBehind,</w:t>
+      </w:r>
+      <w:r>
+        <w:rPr>
+          <w:rFonts w:ascii="Times New Roman" w:hAnsi="Times New Roman" w:cs="Times New Roman"/>
+          <w:sz w:val="24"/>
+        </w:rPr>
+        <w:t xml:space="preserve"> </w:t>
+      </w:r>
+      <w:r>
+        <w:rPr>
+          <w:rFonts w:ascii="Times New Roman" w:hAnsi="Times New Roman" w:cs="Times New Roman"/>
+          <w:sz w:val="24"/>
+        </w:rPr>
+        <w:t>en donde podremos codificar la lógica de negocio que se une mediante clases parciales, logrando así separar las tareas para diseñadores y para programadores. (Firtman &amp; Natale, 2010)</w:t>
+      </w:r>
+      <w:r>
+        <w:rPr>
+          <w:rFonts w:ascii="Times New Roman" w:hAnsi="Times New Roman" w:cs="Times New Roman"/>
+          <w:sz w:val="24"/>
+        </w:rPr>
+        <w:t>.</w:t>
+      </w:r>
+    </w:p>
+    <w:p>
+      <w:pPr>
+        <w:jc w:val="both"/>
+        <w:rPr>
+          <w:rFonts w:ascii="Times New Roman" w:hAnsi="Times New Roman" w:cs="Times New Roman"/>
+          <w:b/>
+          <w:sz w:val="24"/>
+        </w:rPr>
+      </w:pPr>
+      <w:r>
+        <w:rPr>
+          <w:rFonts w:ascii="Times New Roman" w:hAnsi="Times New Roman" w:cs="Times New Roman"/>
+          <w:b/>
+          <w:sz w:val="24"/>
+        </w:rPr>
+        <w:t xml:space="preserve">Resultados </w:t>
+      </w:r>
+    </w:p>
+    <w:p>
+      <w:pPr>
+        <w:jc w:val="both"/>
+        <w:rPr>
+          <w:rFonts w:ascii="Times New Roman" w:hAnsi="Times New Roman" w:cs="Times New Roman"/>
+          <w:sz w:val="24"/>
+        </w:rPr>
+      </w:pPr>
+    </w:p>
+    <w:p>
+      <w:pPr>
+        <w:jc w:val="both"/>
+        <w:rPr>
+          <w:rFonts w:ascii="Times New Roman" w:hAnsi="Times New Roman" w:cs="Times New Roman"/>
+          <w:b/>
+          <w:sz w:val="24"/>
+        </w:rPr>
+      </w:pPr>
+      <w:r>
+        <w:rPr>
+          <w:rFonts w:ascii="Times New Roman" w:hAnsi="Times New Roman" w:cs="Times New Roman"/>
+          <w:b/>
+          <w:sz w:val="24"/>
+        </w:rPr>
+        <w:t>Conclusiones</w:t>
+      </w:r>
+    </w:p>
+    <w:p>
+      <w:pPr>
+        <w:jc w:val="both"/>
+        <w:rPr>
+          <w:rFonts w:ascii="Times New Roman" w:hAnsi="Times New Roman" w:cs="Times New Roman"/>
+          <w:sz w:val="24"/>
+        </w:rPr>
+      </w:pPr>
+      <w:r>
+        <w:rPr>
+          <w:rFonts w:ascii="Times New Roman" w:hAnsi="Times New Roman" w:cs="Times New Roman"/>
+          <w:b/>
+          <w:sz w:val="24"/>
+        </w:rPr>
+        <w:t xml:space="preserve"> </w:t>
+      </w:r>
+      <w:r>
+        <w:rPr>
+          <w:rFonts w:ascii="Times New Roman" w:hAnsi="Times New Roman" w:cs="Times New Roman"/>
+          <w:sz w:val="24"/>
+        </w:rPr>
+        <w:t>Una de las cosas que tenía bastante claras antes de elegir el</w:t>
+      </w:r>
+      <w:r>
+        <w:rPr>
+          <w:rFonts w:ascii="Times New Roman" w:hAnsi="Times New Roman" w:cs="Times New Roman"/>
+          <w:sz w:val="24"/>
+        </w:rPr>
+        <w:t xml:space="preserve"> proyecto </w:t>
+      </w:r>
+      <w:r>
+        <w:rPr>
+          <w:rFonts w:ascii="Times New Roman" w:hAnsi="Times New Roman" w:cs="Times New Roman"/>
+          <w:sz w:val="24"/>
+        </w:rPr>
+        <w:t>es que debería ser algo que realmente me</w:t>
+      </w:r>
+      <w:r>
+        <w:rPr>
+          <w:rFonts w:ascii="Times New Roman" w:hAnsi="Times New Roman" w:cs="Times New Roman"/>
+          <w:sz w:val="24"/>
+        </w:rPr>
+        <w:t xml:space="preserve"> </w:t>
+      </w:r>
+      <w:r>
+        <w:rPr>
+          <w:rFonts w:ascii="Times New Roman" w:hAnsi="Times New Roman" w:cs="Times New Roman"/>
+          <w:sz w:val="24"/>
+        </w:rPr>
+        <w:t>gustase, ya que la tarea de implementar una aplicación que no</w:t>
+      </w:r>
+      <w:r>
+        <w:rPr>
+          <w:rFonts w:ascii="Times New Roman" w:hAnsi="Times New Roman" w:cs="Times New Roman"/>
+          <w:sz w:val="24"/>
+        </w:rPr>
+        <w:t xml:space="preserve"> </w:t>
+      </w:r>
+      <w:r>
+        <w:rPr>
+          <w:rFonts w:ascii="Times New Roman" w:hAnsi="Times New Roman" w:cs="Times New Roman"/>
+          <w:sz w:val="24"/>
+        </w:rPr>
+        <w:t>despierte demasiado interés en el desarrollador puede llegar a ser</w:t>
+      </w:r>
+      <w:r>
+        <w:rPr>
+          <w:rFonts w:ascii="Times New Roman" w:hAnsi="Times New Roman" w:cs="Times New Roman"/>
+          <w:sz w:val="24"/>
+        </w:rPr>
+        <w:t xml:space="preserve"> </w:t>
+      </w:r>
+      <w:r>
+        <w:rPr>
+          <w:rFonts w:ascii="Times New Roman" w:hAnsi="Times New Roman" w:cs="Times New Roman"/>
+          <w:sz w:val="24"/>
+        </w:rPr>
+        <w:t>muy tediosa. De aquí la razón de elegir un juego</w:t>
+      </w:r>
+      <w:r>
+        <w:rPr>
+          <w:rFonts w:ascii="Times New Roman" w:hAnsi="Times New Roman" w:cs="Times New Roman"/>
+          <w:sz w:val="24"/>
+        </w:rPr>
+        <w:t xml:space="preserve"> de ajedrez</w:t>
+      </w:r>
+      <w:r>
+        <w:rPr>
+          <w:rFonts w:ascii="Times New Roman" w:hAnsi="Times New Roman" w:cs="Times New Roman"/>
+          <w:sz w:val="24"/>
+        </w:rPr>
+        <w:t xml:space="preserve"> como</w:t>
+      </w:r>
+      <w:r>
+        <w:rPr>
+          <w:rFonts w:ascii="Times New Roman" w:hAnsi="Times New Roman" w:cs="Times New Roman"/>
+          <w:sz w:val="24"/>
+        </w:rPr>
+        <w:t xml:space="preserve"> </w:t>
+      </w:r>
+      <w:r>
+        <w:rPr>
+          <w:rFonts w:ascii="Times New Roman" w:hAnsi="Times New Roman" w:cs="Times New Roman"/>
+          <w:sz w:val="24"/>
+        </w:rPr>
+        <w:t xml:space="preserve">aplicación para el proyecto. </w:t>
+      </w:r>
+    </w:p>
+    <w:p>
+      <w:pPr>
+        <w:jc w:val="both"/>
+        <w:rPr>
+          <w:rFonts w:ascii="Times New Roman" w:hAnsi="Times New Roman" w:cs="Times New Roman"/>
+          <w:sz w:val="24"/>
+        </w:rPr>
+      </w:pPr>
+      <w:r>
+        <w:rPr>
+          <w:rFonts w:ascii="Times New Roman" w:hAnsi="Times New Roman" w:cs="Times New Roman"/>
+          <w:sz w:val="24"/>
+        </w:rPr>
+        <w:t>El hecho</w:t>
+      </w:r>
+      <w:r>
+        <w:rPr>
+          <w:rFonts w:ascii="Times New Roman" w:hAnsi="Times New Roman" w:cs="Times New Roman"/>
+          <w:sz w:val="24"/>
+        </w:rPr>
+        <w:t xml:space="preserve"> de poseer un teléfono Windows Phone</w:t>
+      </w:r>
+      <w:r>
+        <w:rPr>
+          <w:rFonts w:ascii="Times New Roman" w:hAnsi="Times New Roman" w:cs="Times New Roman"/>
+          <w:sz w:val="24"/>
+        </w:rPr>
+        <w:t xml:space="preserve"> me animó a elegir</w:t>
+      </w:r>
+      <w:r>
+        <w:rPr>
+          <w:rFonts w:ascii="Times New Roman" w:hAnsi="Times New Roman" w:cs="Times New Roman"/>
+          <w:sz w:val="24"/>
+        </w:rPr>
+        <w:t xml:space="preserve"> esta plataforma. Actualmente </w:t>
+      </w:r>
+      <w:r>
+        <w:rPr>
+          <w:rFonts w:ascii="Times New Roman" w:hAnsi="Times New Roman" w:cs="Times New Roman"/>
+          <w:sz w:val="24"/>
+        </w:rPr>
+        <w:t xml:space="preserve">todo tipo de usuarios </w:t>
+      </w:r>
+      <w:r>
+        <w:rPr>
+          <w:rFonts w:ascii="Times New Roman" w:hAnsi="Times New Roman" w:cs="Times New Roman"/>
+          <w:sz w:val="24"/>
+        </w:rPr>
+        <w:t xml:space="preserve">cuenta con teléfonos inteligentes con plataformas que soportan video juegos, apps, etc. </w:t>
+      </w:r>
+      <w:r>
+        <w:rPr>
+          <w:rFonts w:ascii="Times New Roman" w:hAnsi="Times New Roman" w:cs="Times New Roman"/>
+          <w:sz w:val="24"/>
+        </w:rPr>
+        <w:t>Esto hace pensar que a los desarrolladores de</w:t>
+      </w:r>
+      <w:r>
+        <w:rPr>
+          <w:rFonts w:ascii="Times New Roman" w:hAnsi="Times New Roman" w:cs="Times New Roman"/>
+          <w:sz w:val="24"/>
+        </w:rPr>
+        <w:t xml:space="preserve"> </w:t>
+      </w:r>
+      <w:r>
+        <w:rPr>
+          <w:rFonts w:ascii="Times New Roman" w:hAnsi="Times New Roman" w:cs="Times New Roman"/>
+          <w:sz w:val="24"/>
+        </w:rPr>
+        <w:t>aplicaciones para dispositivos móviles se les presenta un futuro</w:t>
+      </w:r>
+      <w:r>
+        <w:rPr>
+          <w:rFonts w:ascii="Times New Roman" w:hAnsi="Times New Roman" w:cs="Times New Roman"/>
+          <w:sz w:val="24"/>
+        </w:rPr>
+        <w:t xml:space="preserve"> </w:t>
+      </w:r>
+      <w:r>
+        <w:rPr>
+          <w:rFonts w:ascii="Times New Roman" w:hAnsi="Times New Roman" w:cs="Times New Roman"/>
+          <w:sz w:val="24"/>
+        </w:rPr>
+        <w:t>bastante bueno. Cabe destacar que la comunidad de</w:t>
+      </w:r>
+      <w:r>
+        <w:rPr>
+          <w:rFonts w:ascii="Times New Roman" w:hAnsi="Times New Roman" w:cs="Times New Roman"/>
+          <w:sz w:val="24"/>
+        </w:rPr>
+        <w:t xml:space="preserve"> </w:t>
+      </w:r>
+      <w:r>
+        <w:rPr>
+          <w:rFonts w:ascii="Times New Roman" w:hAnsi="Times New Roman" w:cs="Times New Roman"/>
+          <w:sz w:val="24"/>
+        </w:rPr>
+        <w:t>desarrolladores para Windows Mobile en concreto, que es la que yo</w:t>
+      </w:r>
+      <w:r>
+        <w:rPr>
+          <w:rFonts w:ascii="Times New Roman" w:hAnsi="Times New Roman" w:cs="Times New Roman"/>
+          <w:sz w:val="24"/>
+        </w:rPr>
+        <w:t xml:space="preserve"> </w:t>
+      </w:r>
+      <w:r>
+        <w:rPr>
+          <w:rFonts w:ascii="Times New Roman" w:hAnsi="Times New Roman" w:cs="Times New Roman"/>
+          <w:sz w:val="24"/>
+        </w:rPr>
+        <w:t>he tratado más de cerca, es mucho más amplia ahora que cuando</w:t>
+      </w:r>
+      <w:r>
+        <w:rPr>
+          <w:rFonts w:ascii="Times New Roman" w:hAnsi="Times New Roman" w:cs="Times New Roman"/>
+          <w:sz w:val="24"/>
+        </w:rPr>
+        <w:t xml:space="preserve"> </w:t>
+      </w:r>
+      <w:r>
+        <w:rPr>
+          <w:rFonts w:ascii="Times New Roman" w:hAnsi="Times New Roman" w:cs="Times New Roman"/>
+          <w:sz w:val="24"/>
+        </w:rPr>
+        <w:t>comencé a investigar para este proyecto. Esto indica que se</w:t>
+      </w:r>
+      <w:r>
+        <w:rPr>
+          <w:rFonts w:ascii="Times New Roman" w:hAnsi="Times New Roman" w:cs="Times New Roman"/>
+          <w:sz w:val="24"/>
+        </w:rPr>
+        <w:t xml:space="preserve"> </w:t>
+      </w:r>
+      <w:r>
+        <w:rPr>
+          <w:rFonts w:ascii="Times New Roman" w:hAnsi="Times New Roman" w:cs="Times New Roman"/>
+          <w:sz w:val="24"/>
+        </w:rPr>
+        <w:t xml:space="preserve">encuentra en pleno crecimiento. </w:t>
+      </w:r>
+    </w:p>
+    <w:p>
+      <w:pPr>
+        <w:jc w:val="both"/>
+        <w:rPr>
+          <w:rFonts w:ascii="Times New Roman" w:hAnsi="Times New Roman" w:cs="Times New Roman"/>
+          <w:sz w:val="24"/>
+        </w:rPr>
+      </w:pPr>
+      <w:r>
+        <w:rPr>
+          <w:rFonts w:ascii="Times New Roman" w:hAnsi="Times New Roman" w:cs="Times New Roman"/>
+          <w:sz w:val="24"/>
         </w:rPr>
         <w:lastRenderedPageBreak/>
-        <w:t>C#</w:t>
-      </w:r>
-    </w:p>
-    <w:p>
-      <w:pPr>
-        <w:jc w:val="both"/>
-        <w:rPr>
-          <w:rFonts w:ascii="Times New Roman" w:hAnsi="Times New Roman" w:cs="Times New Roman"/>
-          <w:sz w:val="24"/>
-          <w:szCs w:val="20"/>
-        </w:rPr>
-      </w:pPr>
-      <w:r>
-        <w:rPr>
-          <w:rFonts w:ascii="Times New Roman" w:hAnsi="Times New Roman" w:cs="Times New Roman"/>
-          <w:sz w:val="24"/>
-          <w:szCs w:val="20"/>
-        </w:rPr>
-        <w:t>C# (leído en inglés "C Sharp" y en español "C Almohadilla") es el nuevo</w:t>
-      </w:r>
-      <w:r>
-        <w:rPr>
-          <w:rFonts w:ascii="Times New Roman" w:hAnsi="Times New Roman" w:cs="Times New Roman"/>
-          <w:sz w:val="24"/>
-          <w:szCs w:val="20"/>
-        </w:rPr>
-        <w:t xml:space="preserve"> </w:t>
-      </w:r>
-      <w:r>
-        <w:rPr>
-          <w:rFonts w:ascii="Times New Roman" w:hAnsi="Times New Roman" w:cs="Times New Roman"/>
-          <w:sz w:val="24"/>
-          <w:szCs w:val="20"/>
-        </w:rPr>
-        <w:t>lenguaje de propósito general diseñado por Microsoft para su plataforma .NET.</w:t>
-      </w:r>
-    </w:p>
-    <w:p>
-      <w:pPr>
-        <w:jc w:val="both"/>
-        <w:rPr>
-          <w:rFonts w:ascii="Times New Roman" w:hAnsi="Times New Roman" w:cs="Times New Roman"/>
-          <w:sz w:val="24"/>
-          <w:szCs w:val="20"/>
-        </w:rPr>
-      </w:pPr>
-      <w:r>
-        <w:rPr>
-          <w:rFonts w:ascii="Times New Roman" w:hAnsi="Times New Roman" w:cs="Times New Roman"/>
-          <w:sz w:val="24"/>
-          <w:szCs w:val="20"/>
-        </w:rPr>
-        <w:t>Sus principales creadores son Scott Wiltamuth y Anders Hejlsberg, éste último</w:t>
-      </w:r>
-      <w:r>
-        <w:rPr>
-          <w:rFonts w:ascii="Times New Roman" w:hAnsi="Times New Roman" w:cs="Times New Roman"/>
-          <w:sz w:val="24"/>
-          <w:szCs w:val="20"/>
-        </w:rPr>
-        <w:t xml:space="preserve"> </w:t>
-      </w:r>
-      <w:r>
-        <w:rPr>
-          <w:rFonts w:ascii="Times New Roman" w:hAnsi="Times New Roman" w:cs="Times New Roman"/>
-          <w:sz w:val="24"/>
-          <w:szCs w:val="20"/>
-        </w:rPr>
-        <w:t>también conocido por haber sido el diseñador del lenguaje Turbo Pascal y la</w:t>
-      </w:r>
-      <w:r>
-        <w:rPr>
-          <w:rFonts w:ascii="Times New Roman" w:hAnsi="Times New Roman" w:cs="Times New Roman"/>
-          <w:sz w:val="24"/>
-          <w:szCs w:val="20"/>
-        </w:rPr>
-        <w:t xml:space="preserve"> </w:t>
-      </w:r>
-      <w:r>
-        <w:rPr>
-          <w:rFonts w:ascii="Times New Roman" w:hAnsi="Times New Roman" w:cs="Times New Roman"/>
-          <w:sz w:val="24"/>
-          <w:szCs w:val="20"/>
-        </w:rPr>
-        <w:t>herramienta RAD Delphi. Aunque es posible escribir código para la plataforma</w:t>
-      </w:r>
-      <w:r>
-        <w:rPr>
-          <w:rFonts w:ascii="Times New Roman" w:hAnsi="Times New Roman" w:cs="Times New Roman"/>
-          <w:sz w:val="24"/>
-          <w:szCs w:val="20"/>
-        </w:rPr>
-        <w:t xml:space="preserve"> </w:t>
-      </w:r>
-      <w:r>
-        <w:rPr>
-          <w:rFonts w:ascii="Times New Roman" w:hAnsi="Times New Roman" w:cs="Times New Roman"/>
-          <w:sz w:val="24"/>
-          <w:szCs w:val="20"/>
-        </w:rPr>
-        <w:t>.NET en muchos otros lenguajes, C# es el único que ha sido diseñado</w:t>
-      </w:r>
-      <w:r>
-        <w:rPr>
-          <w:rFonts w:ascii="Times New Roman" w:hAnsi="Times New Roman" w:cs="Times New Roman"/>
-          <w:sz w:val="24"/>
-          <w:szCs w:val="20"/>
-        </w:rPr>
-        <w:t xml:space="preserve"> </w:t>
-      </w:r>
-      <w:r>
-        <w:rPr>
-          <w:rFonts w:ascii="Times New Roman" w:hAnsi="Times New Roman" w:cs="Times New Roman"/>
-          <w:sz w:val="24"/>
-          <w:szCs w:val="20"/>
-        </w:rPr>
-        <w:t>específicamente para ser utilizado en ella, por lo que programarla usando C#</w:t>
-      </w:r>
-      <w:r>
-        <w:rPr>
-          <w:rFonts w:ascii="Times New Roman" w:hAnsi="Times New Roman" w:cs="Times New Roman"/>
-          <w:sz w:val="24"/>
-          <w:szCs w:val="20"/>
-        </w:rPr>
-        <w:t xml:space="preserve"> </w:t>
-      </w:r>
-      <w:r>
-        <w:rPr>
-          <w:rFonts w:ascii="Times New Roman" w:hAnsi="Times New Roman" w:cs="Times New Roman"/>
-          <w:sz w:val="24"/>
-          <w:szCs w:val="20"/>
-        </w:rPr>
-        <w:t>es mucho más sencillo e intuitivo que hacerlo con cualquiera de los otros</w:t>
-      </w:r>
-      <w:r>
-        <w:rPr>
-          <w:rFonts w:ascii="Times New Roman" w:hAnsi="Times New Roman" w:cs="Times New Roman"/>
-          <w:sz w:val="24"/>
-          <w:szCs w:val="20"/>
-        </w:rPr>
-        <w:t xml:space="preserve"> </w:t>
-      </w:r>
-      <w:r>
-        <w:rPr>
-          <w:rFonts w:ascii="Times New Roman" w:hAnsi="Times New Roman" w:cs="Times New Roman"/>
-          <w:sz w:val="24"/>
-          <w:szCs w:val="20"/>
-        </w:rPr>
-        <w:t>lenguajes ya que C# carece de elementos heredados innecesarios en .NET.</w:t>
-      </w:r>
-    </w:p>
-    <w:p>
-      <w:pPr>
-        <w:jc w:val="both"/>
-        <w:rPr>
-          <w:rFonts w:ascii="Times New Roman" w:hAnsi="Times New Roman" w:cs="Times New Roman"/>
-          <w:sz w:val="24"/>
-          <w:szCs w:val="20"/>
-        </w:rPr>
-      </w:pPr>
-      <w:r>
-        <w:rPr>
-          <w:rFonts w:ascii="Times New Roman" w:hAnsi="Times New Roman" w:cs="Times New Roman"/>
-          <w:sz w:val="24"/>
-          <w:szCs w:val="20"/>
-        </w:rPr>
-        <w:t>Por esta razón, se suele decir que C# es el lenguaje nativo de .NET. (Días</w:t>
-      </w:r>
-      <w:r>
-        <w:rPr>
-          <w:rFonts w:ascii="Times New Roman" w:hAnsi="Times New Roman" w:cs="Times New Roman"/>
-          <w:sz w:val="24"/>
-          <w:szCs w:val="20"/>
-        </w:rPr>
-        <w:t xml:space="preserve"> </w:t>
-      </w:r>
-      <w:r>
-        <w:rPr>
-          <w:rFonts w:ascii="Times New Roman" w:hAnsi="Times New Roman" w:cs="Times New Roman"/>
-          <w:sz w:val="24"/>
-          <w:szCs w:val="20"/>
-        </w:rPr>
-        <w:t>Concha, 2011</w:t>
-      </w:r>
-      <w:r>
-        <w:rPr>
-          <w:rFonts w:ascii="Times New Roman" w:hAnsi="Times New Roman" w:cs="Times New Roman"/>
-          <w:sz w:val="24"/>
-          <w:szCs w:val="20"/>
-        </w:rPr>
-        <w:t>).</w:t>
-      </w:r>
-    </w:p>
-    <w:p>
-      <w:pPr>
-        <w:jc w:val="both"/>
-        <w:rPr>
-          <w:rFonts w:ascii="Times New Roman" w:hAnsi="Times New Roman" w:cs="Times New Roman"/>
-          <w:b/>
-          <w:sz w:val="24"/>
-          <w:szCs w:val="20"/>
-        </w:rPr>
-      </w:pPr>
-      <w:r>
-        <w:rPr>
-          <w:rFonts w:ascii="Times New Roman" w:hAnsi="Times New Roman" w:cs="Times New Roman"/>
-          <w:b/>
-          <w:sz w:val="24"/>
-          <w:szCs w:val="20"/>
-        </w:rPr>
-        <w:t>XAML</w:t>
-      </w:r>
-    </w:p>
-    <w:p>
-      <w:pPr>
-        <w:jc w:val="both"/>
-        <w:rPr>
-          <w:rFonts w:ascii="Times New Roman" w:hAnsi="Times New Roman" w:cs="Times New Roman"/>
-          <w:sz w:val="24"/>
-        </w:rPr>
-      </w:pPr>
-      <w:r>
-        <w:rPr>
-          <w:rFonts w:ascii="Times New Roman" w:hAnsi="Times New Roman" w:cs="Times New Roman"/>
-          <w:sz w:val="24"/>
-        </w:rPr>
-        <w:t>Significa Lenguaje Extensible de Formato para Aplicaciones (del inglés,</w:t>
-      </w:r>
-      <w:r>
-        <w:rPr>
-          <w:rFonts w:ascii="Times New Roman" w:hAnsi="Times New Roman" w:cs="Times New Roman"/>
-          <w:sz w:val="24"/>
-        </w:rPr>
-        <w:t xml:space="preserve"> </w:t>
-      </w:r>
-      <w:r>
-        <w:rPr>
-          <w:rFonts w:ascii="Times New Roman" w:hAnsi="Times New Roman" w:cs="Times New Roman"/>
-          <w:sz w:val="24"/>
-        </w:rPr>
-        <w:t>Extensible Application Markup Languaje), cuya pronunciación es algo así como</w:t>
-      </w:r>
-      <w:r>
-        <w:rPr>
-          <w:rFonts w:ascii="Times New Roman" w:hAnsi="Times New Roman" w:cs="Times New Roman"/>
-          <w:sz w:val="24"/>
-        </w:rPr>
-        <w:t xml:space="preserve"> </w:t>
-      </w:r>
-      <w:r>
-        <w:rPr>
-          <w:rFonts w:ascii="Times New Roman" w:hAnsi="Times New Roman" w:cs="Times New Roman"/>
-          <w:sz w:val="24"/>
-        </w:rPr>
-        <w:t>“zammel”. Este lenguaje declarativo basado en XML nos permite definir la</w:t>
-      </w:r>
-      <w:r>
-        <w:rPr>
-          <w:rFonts w:ascii="Times New Roman" w:hAnsi="Times New Roman" w:cs="Times New Roman"/>
-          <w:sz w:val="24"/>
-        </w:rPr>
-        <w:t xml:space="preserve"> </w:t>
-      </w:r>
-      <w:r>
-        <w:rPr>
-          <w:rFonts w:ascii="Times New Roman" w:hAnsi="Times New Roman" w:cs="Times New Roman"/>
-          <w:sz w:val="24"/>
-        </w:rPr>
-        <w:t>interface de usuario de las aplicaciones, utilizando el concepto de CodeBehind,</w:t>
-      </w:r>
-      <w:r>
-        <w:rPr>
-          <w:rFonts w:ascii="Times New Roman" w:hAnsi="Times New Roman" w:cs="Times New Roman"/>
-          <w:sz w:val="24"/>
-        </w:rPr>
-        <w:t xml:space="preserve"> </w:t>
-      </w:r>
-      <w:r>
-        <w:rPr>
-          <w:rFonts w:ascii="Times New Roman" w:hAnsi="Times New Roman" w:cs="Times New Roman"/>
-          <w:sz w:val="24"/>
-        </w:rPr>
-        <w:t>en</w:t>
-      </w:r>
-      <w:r>
-        <w:rPr>
-          <w:rFonts w:ascii="Times New Roman" w:hAnsi="Times New Roman" w:cs="Times New Roman"/>
-          <w:sz w:val="24"/>
-        </w:rPr>
-        <w:t xml:space="preserve"> </w:t>
-      </w:r>
-      <w:r>
-        <w:rPr>
-          <w:rFonts w:ascii="Times New Roman" w:hAnsi="Times New Roman" w:cs="Times New Roman"/>
-          <w:sz w:val="24"/>
-        </w:rPr>
-        <w:t>donde</w:t>
-      </w:r>
-      <w:r>
-        <w:rPr>
-          <w:rFonts w:ascii="Times New Roman" w:hAnsi="Times New Roman" w:cs="Times New Roman"/>
-          <w:sz w:val="24"/>
-        </w:rPr>
-        <w:t xml:space="preserve"> </w:t>
-      </w:r>
-      <w:r>
-        <w:rPr>
-          <w:rFonts w:ascii="Times New Roman" w:hAnsi="Times New Roman" w:cs="Times New Roman"/>
-          <w:sz w:val="24"/>
-        </w:rPr>
-        <w:t>podremos</w:t>
-      </w:r>
-      <w:r>
-        <w:rPr>
-          <w:rFonts w:ascii="Times New Roman" w:hAnsi="Times New Roman" w:cs="Times New Roman"/>
-          <w:sz w:val="24"/>
-        </w:rPr>
-        <w:t xml:space="preserve"> </w:t>
-      </w:r>
-      <w:r>
-        <w:rPr>
-          <w:rFonts w:ascii="Times New Roman" w:hAnsi="Times New Roman" w:cs="Times New Roman"/>
-          <w:sz w:val="24"/>
-        </w:rPr>
-        <w:t>codificar</w:t>
-      </w:r>
-      <w:r>
-        <w:rPr>
-          <w:rFonts w:ascii="Times New Roman" w:hAnsi="Times New Roman" w:cs="Times New Roman"/>
-          <w:sz w:val="24"/>
-        </w:rPr>
-        <w:t xml:space="preserve"> </w:t>
-      </w:r>
-      <w:r>
-        <w:rPr>
-          <w:rFonts w:ascii="Times New Roman" w:hAnsi="Times New Roman" w:cs="Times New Roman"/>
-          <w:sz w:val="24"/>
-        </w:rPr>
-        <w:t>la</w:t>
-      </w:r>
-      <w:r>
-        <w:rPr>
-          <w:rFonts w:ascii="Times New Roman" w:hAnsi="Times New Roman" w:cs="Times New Roman"/>
-          <w:sz w:val="24"/>
-        </w:rPr>
-        <w:t xml:space="preserve"> </w:t>
-      </w:r>
-      <w:r>
-        <w:rPr>
-          <w:rFonts w:ascii="Times New Roman" w:hAnsi="Times New Roman" w:cs="Times New Roman"/>
-          <w:sz w:val="24"/>
-        </w:rPr>
-        <w:t>lógica</w:t>
-      </w:r>
-      <w:r>
-        <w:rPr>
-          <w:rFonts w:ascii="Times New Roman" w:hAnsi="Times New Roman" w:cs="Times New Roman"/>
-          <w:sz w:val="24"/>
-        </w:rPr>
-        <w:t xml:space="preserve"> </w:t>
-      </w:r>
-      <w:r>
-        <w:rPr>
-          <w:rFonts w:ascii="Times New Roman" w:hAnsi="Times New Roman" w:cs="Times New Roman"/>
-          <w:sz w:val="24"/>
-        </w:rPr>
-        <w:t>de</w:t>
-      </w:r>
-      <w:r>
-        <w:rPr>
-          <w:rFonts w:ascii="Times New Roman" w:hAnsi="Times New Roman" w:cs="Times New Roman"/>
-          <w:sz w:val="24"/>
-        </w:rPr>
-        <w:t xml:space="preserve"> </w:t>
-      </w:r>
-      <w:r>
-        <w:rPr>
-          <w:rFonts w:ascii="Times New Roman" w:hAnsi="Times New Roman" w:cs="Times New Roman"/>
-          <w:sz w:val="24"/>
-        </w:rPr>
-        <w:t>negocio</w:t>
-      </w:r>
-      <w:r>
-        <w:rPr>
-          <w:rFonts w:ascii="Times New Roman" w:hAnsi="Times New Roman" w:cs="Times New Roman"/>
-          <w:sz w:val="24"/>
-        </w:rPr>
-        <w:t xml:space="preserve"> </w:t>
-      </w:r>
-      <w:r>
-        <w:rPr>
-          <w:rFonts w:ascii="Times New Roman" w:hAnsi="Times New Roman" w:cs="Times New Roman"/>
-          <w:sz w:val="24"/>
-        </w:rPr>
-        <w:t>que</w:t>
-      </w:r>
-      <w:r>
-        <w:rPr>
-          <w:rFonts w:ascii="Times New Roman" w:hAnsi="Times New Roman" w:cs="Times New Roman"/>
-          <w:sz w:val="24"/>
-        </w:rPr>
-        <w:t xml:space="preserve"> </w:t>
-      </w:r>
-      <w:r>
-        <w:rPr>
-          <w:rFonts w:ascii="Times New Roman" w:hAnsi="Times New Roman" w:cs="Times New Roman"/>
-          <w:sz w:val="24"/>
-        </w:rPr>
-        <w:t>se</w:t>
-      </w:r>
-      <w:r>
-        <w:rPr>
-          <w:rFonts w:ascii="Times New Roman" w:hAnsi="Times New Roman" w:cs="Times New Roman"/>
-          <w:sz w:val="24"/>
-        </w:rPr>
-        <w:t xml:space="preserve"> </w:t>
-      </w:r>
-      <w:r>
-        <w:rPr>
-          <w:rFonts w:ascii="Times New Roman" w:hAnsi="Times New Roman" w:cs="Times New Roman"/>
-          <w:sz w:val="24"/>
-        </w:rPr>
-        <w:t>une</w:t>
-      </w:r>
-      <w:r>
-        <w:rPr>
-          <w:rFonts w:ascii="Times New Roman" w:hAnsi="Times New Roman" w:cs="Times New Roman"/>
-          <w:sz w:val="24"/>
-        </w:rPr>
-        <w:t xml:space="preserve"> </w:t>
-      </w:r>
-      <w:r>
-        <w:rPr>
-          <w:rFonts w:ascii="Times New Roman" w:hAnsi="Times New Roman" w:cs="Times New Roman"/>
-          <w:sz w:val="24"/>
-        </w:rPr>
-        <w:t>mediante</w:t>
-      </w:r>
-      <w:r>
-        <w:rPr>
-          <w:rFonts w:ascii="Times New Roman" w:hAnsi="Times New Roman" w:cs="Times New Roman"/>
-          <w:sz w:val="24"/>
-        </w:rPr>
-        <w:t xml:space="preserve"> </w:t>
-      </w:r>
-      <w:r>
-        <w:rPr>
-          <w:rFonts w:ascii="Times New Roman" w:hAnsi="Times New Roman" w:cs="Times New Roman"/>
-          <w:sz w:val="24"/>
-        </w:rPr>
-        <w:t>clases</w:t>
-      </w:r>
-      <w:r>
-        <w:rPr>
-          <w:rFonts w:ascii="Times New Roman" w:hAnsi="Times New Roman" w:cs="Times New Roman"/>
-          <w:sz w:val="24"/>
-        </w:rPr>
-        <w:t xml:space="preserve"> </w:t>
-      </w:r>
-      <w:r>
-        <w:rPr>
-          <w:rFonts w:ascii="Times New Roman" w:hAnsi="Times New Roman" w:cs="Times New Roman"/>
-          <w:sz w:val="24"/>
-        </w:rPr>
-        <w:t>parciales, logrando así separar las tareas para diseñadores y para</w:t>
-      </w:r>
-      <w:r>
-        <w:rPr>
-          <w:rFonts w:ascii="Times New Roman" w:hAnsi="Times New Roman" w:cs="Times New Roman"/>
-          <w:sz w:val="24"/>
-        </w:rPr>
-        <w:t xml:space="preserve"> </w:t>
-      </w:r>
-      <w:r>
-        <w:rPr>
-          <w:rFonts w:ascii="Times New Roman" w:hAnsi="Times New Roman" w:cs="Times New Roman"/>
-          <w:sz w:val="24"/>
-        </w:rPr>
-        <w:t>programadores. (Firtman &amp; Natale, 2010)</w:t>
-      </w:r>
-      <w:r>
-        <w:rPr>
-          <w:rFonts w:ascii="Times New Roman" w:hAnsi="Times New Roman" w:cs="Times New Roman"/>
-          <w:sz w:val="24"/>
-        </w:rPr>
-        <w:t>.</w:t>
-      </w:r>
-    </w:p>
-    <w:p>
-      <w:pPr>
-        <w:jc w:val="both"/>
-        <w:rPr>
-          <w:rFonts w:ascii="Times New Roman" w:hAnsi="Times New Roman" w:cs="Times New Roman"/>
-          <w:b/>
-          <w:sz w:val="24"/>
-        </w:rPr>
-      </w:pPr>
-      <w:r>
-        <w:rPr>
-          <w:rFonts w:ascii="Times New Roman" w:hAnsi="Times New Roman" w:cs="Times New Roman"/>
-          <w:b/>
-          <w:sz w:val="24"/>
-        </w:rPr>
-        <w:t xml:space="preserve">Resultados </w:t>
-      </w:r>
-    </w:p>
-    <w:p>
-      <w:pPr>
-        <w:jc w:val="both"/>
-        <w:rPr>
-          <w:rFonts w:ascii="Times New Roman" w:hAnsi="Times New Roman" w:cs="Times New Roman"/>
-          <w:b/>
-          <w:sz w:val="24"/>
-        </w:rPr>
-      </w:pPr>
-      <w:r>
-        <w:rPr>
-          <w:rFonts w:ascii="Times New Roman" w:hAnsi="Times New Roman" w:cs="Times New Roman"/>
-          <w:b/>
-          <w:sz w:val="24"/>
-        </w:rPr>
-        <w:t xml:space="preserve">Conclusiones </w:t>
+        <w:t>Al hacer balance sobre el trabajo realizado con este proyecto</w:t>
+      </w:r>
+      <w:r>
+        <w:rPr>
+          <w:rFonts w:ascii="Times New Roman" w:hAnsi="Times New Roman" w:cs="Times New Roman"/>
+          <w:sz w:val="24"/>
+        </w:rPr>
+        <w:t xml:space="preserve"> </w:t>
+      </w:r>
+      <w:r>
+        <w:rPr>
+          <w:rFonts w:ascii="Times New Roman" w:hAnsi="Times New Roman" w:cs="Times New Roman"/>
+          <w:sz w:val="24"/>
+        </w:rPr>
+        <w:t>resulta destacable el hecho de haber adquirido conocimientos en</w:t>
+      </w:r>
+      <w:r>
+        <w:rPr>
+          <w:rFonts w:ascii="Times New Roman" w:hAnsi="Times New Roman" w:cs="Times New Roman"/>
+          <w:sz w:val="24"/>
+        </w:rPr>
+        <w:t xml:space="preserve"> </w:t>
+      </w:r>
+      <w:r>
+        <w:rPr>
+          <w:rFonts w:ascii="Times New Roman" w:hAnsi="Times New Roman" w:cs="Times New Roman"/>
+          <w:sz w:val="24"/>
+        </w:rPr>
+        <w:t>este tipo de tecnologías, en concreto sobre el Microsoft .NET y aprender un nuevo lenguaje de programación, C#, que siempre es muy útil de cara al mercado</w:t>
+      </w:r>
+      <w:r>
+        <w:rPr>
+          <w:rFonts w:ascii="Times New Roman" w:hAnsi="Times New Roman" w:cs="Times New Roman"/>
+          <w:sz w:val="24"/>
+        </w:rPr>
+        <w:t xml:space="preserve"> </w:t>
+      </w:r>
+      <w:r>
+        <w:rPr>
+          <w:rFonts w:ascii="Times New Roman" w:hAnsi="Times New Roman" w:cs="Times New Roman"/>
+          <w:sz w:val="24"/>
+        </w:rPr>
+        <w:t xml:space="preserve">laboral. </w:t>
+      </w:r>
+    </w:p>
+    <w:p>
+      <w:pPr>
+        <w:jc w:val="both"/>
+        <w:rPr>
+          <w:rFonts w:ascii="Times New Roman" w:hAnsi="Times New Roman" w:cs="Times New Roman"/>
+          <w:sz w:val="24"/>
+        </w:rPr>
+      </w:pPr>
+      <w:r>
+        <w:rPr>
+          <w:rFonts w:ascii="Times New Roman" w:hAnsi="Times New Roman" w:cs="Times New Roman"/>
+          <w:sz w:val="24"/>
+        </w:rPr>
+        <w:t>Al ser la primera vez que d</w:t>
+      </w:r>
+      <w:r>
+        <w:rPr>
+          <w:rFonts w:ascii="Times New Roman" w:hAnsi="Times New Roman" w:cs="Times New Roman"/>
+          <w:sz w:val="24"/>
+        </w:rPr>
+        <w:t xml:space="preserve">esarrollaba un proyecto de esta </w:t>
+      </w:r>
+      <w:r>
+        <w:rPr>
+          <w:rFonts w:ascii="Times New Roman" w:hAnsi="Times New Roman" w:cs="Times New Roman"/>
+          <w:sz w:val="24"/>
+        </w:rPr>
+        <w:t>magnitud partiendo desde cero he podido comprobar las</w:t>
+      </w:r>
+      <w:r>
+        <w:rPr>
+          <w:rFonts w:ascii="Times New Roman" w:hAnsi="Times New Roman" w:cs="Times New Roman"/>
+          <w:sz w:val="24"/>
+        </w:rPr>
+        <w:t xml:space="preserve"> </w:t>
+      </w:r>
+      <w:r>
+        <w:rPr>
+          <w:rFonts w:ascii="Times New Roman" w:hAnsi="Times New Roman" w:cs="Times New Roman"/>
+          <w:sz w:val="24"/>
+        </w:rPr>
+        <w:t>dificultades con las que tienen que enfrentarse los desarrolladores</w:t>
+      </w:r>
+      <w:r>
+        <w:rPr>
+          <w:rFonts w:ascii="Times New Roman" w:hAnsi="Times New Roman" w:cs="Times New Roman"/>
+          <w:sz w:val="24"/>
+        </w:rPr>
+        <w:t xml:space="preserve"> </w:t>
+      </w:r>
+      <w:r>
+        <w:rPr>
+          <w:rFonts w:ascii="Times New Roman" w:hAnsi="Times New Roman" w:cs="Times New Roman"/>
+          <w:sz w:val="24"/>
+        </w:rPr>
+        <w:t>independientes. Esto hace valorar de otra forma cualquier</w:t>
+      </w:r>
+      <w:r>
+        <w:rPr>
+          <w:rFonts w:ascii="Times New Roman" w:hAnsi="Times New Roman" w:cs="Times New Roman"/>
+          <w:sz w:val="24"/>
+        </w:rPr>
+        <w:t xml:space="preserve"> </w:t>
+      </w:r>
+      <w:r>
+        <w:rPr>
+          <w:rFonts w:ascii="Times New Roman" w:hAnsi="Times New Roman" w:cs="Times New Roman"/>
+          <w:sz w:val="24"/>
+        </w:rPr>
+        <w:t>aplicación que normalmente podemos considerar que no es muy</w:t>
+      </w:r>
+      <w:r>
+        <w:rPr>
+          <w:rFonts w:ascii="Times New Roman" w:hAnsi="Times New Roman" w:cs="Times New Roman"/>
+          <w:sz w:val="24"/>
+        </w:rPr>
+        <w:t xml:space="preserve"> </w:t>
+      </w:r>
+      <w:r>
+        <w:rPr>
+          <w:rFonts w:ascii="Times New Roman" w:hAnsi="Times New Roman" w:cs="Times New Roman"/>
+          <w:sz w:val="24"/>
+        </w:rPr>
+        <w:t xml:space="preserve">buena, apreciando realmente todo el trabajo que hay detrás. </w:t>
+      </w:r>
+    </w:p>
+    <w:p>
+      <w:pPr>
+        <w:jc w:val="both"/>
+        <w:rPr>
+          <w:rFonts w:ascii="Times New Roman" w:hAnsi="Times New Roman" w:cs="Times New Roman"/>
+          <w:sz w:val="24"/>
+        </w:rPr>
+      </w:pPr>
+      <w:r>
+        <w:rPr>
+          <w:rFonts w:ascii="Times New Roman" w:hAnsi="Times New Roman" w:cs="Times New Roman"/>
+          <w:sz w:val="24"/>
+        </w:rPr>
+        <w:t xml:space="preserve"> </w:t>
+      </w:r>
+      <w:r>
+        <w:rPr>
+          <w:rFonts w:ascii="Times New Roman" w:hAnsi="Times New Roman" w:cs="Times New Roman"/>
+          <w:sz w:val="24"/>
+        </w:rPr>
+        <w:t>Proyecto Juego de Ajedrez</w:t>
+      </w:r>
+    </w:p>
+    <w:p>
+      <w:pPr>
+        <w:jc w:val="both"/>
+        <w:rPr>
+          <w:rFonts w:ascii="Times New Roman" w:hAnsi="Times New Roman" w:cs="Times New Roman"/>
+          <w:sz w:val="24"/>
+        </w:rPr>
+      </w:pPr>
+      <w:r>
+        <w:rPr>
+          <w:rFonts w:ascii="Times New Roman" w:hAnsi="Times New Roman" w:cs="Times New Roman"/>
+          <w:sz w:val="24"/>
+        </w:rPr>
+        <w:t>Otra de las conclusiones que he obtenido durante el</w:t>
+      </w:r>
+      <w:r>
+        <w:rPr>
+          <w:rFonts w:ascii="Times New Roman" w:hAnsi="Times New Roman" w:cs="Times New Roman"/>
+          <w:sz w:val="24"/>
+        </w:rPr>
+        <w:t xml:space="preserve"> </w:t>
+      </w:r>
+      <w:r>
+        <w:rPr>
+          <w:rFonts w:ascii="Times New Roman" w:hAnsi="Times New Roman" w:cs="Times New Roman"/>
+          <w:sz w:val="24"/>
+        </w:rPr>
+        <w:t>desarr</w:t>
+      </w:r>
+      <w:r>
+        <w:rPr>
+          <w:rFonts w:ascii="Times New Roman" w:hAnsi="Times New Roman" w:cs="Times New Roman"/>
+          <w:sz w:val="24"/>
+        </w:rPr>
+        <w:t xml:space="preserve">ollo de la aplicación es que, </w:t>
+      </w:r>
+      <w:r>
+        <w:rPr>
+          <w:rFonts w:ascii="Times New Roman" w:hAnsi="Times New Roman" w:cs="Times New Roman"/>
+          <w:sz w:val="24"/>
+        </w:rPr>
+        <w:t>a</w:t>
+      </w:r>
+      <w:r>
+        <w:rPr>
+          <w:rFonts w:ascii="Times New Roman" w:hAnsi="Times New Roman" w:cs="Times New Roman"/>
+          <w:sz w:val="24"/>
+        </w:rPr>
+        <w:t xml:space="preserve">l desarrollar </w:t>
+      </w:r>
+      <w:r>
+        <w:rPr>
+          <w:rFonts w:ascii="Times New Roman" w:hAnsi="Times New Roman" w:cs="Times New Roman"/>
+          <w:sz w:val="24"/>
+        </w:rPr>
+        <w:t>un juego de</w:t>
+      </w:r>
+      <w:r>
+        <w:rPr>
+          <w:rFonts w:ascii="Times New Roman" w:hAnsi="Times New Roman" w:cs="Times New Roman"/>
+          <w:sz w:val="24"/>
+        </w:rPr>
+        <w:t xml:space="preserve"> </w:t>
+      </w:r>
+      <w:r>
+        <w:rPr>
+          <w:rFonts w:ascii="Times New Roman" w:hAnsi="Times New Roman" w:cs="Times New Roman"/>
+          <w:sz w:val="24"/>
+        </w:rPr>
+        <w:t>estas características, y más aún si se ha implementado de una</w:t>
+      </w:r>
+      <w:r>
+        <w:rPr>
+          <w:rFonts w:ascii="Times New Roman" w:hAnsi="Times New Roman" w:cs="Times New Roman"/>
+          <w:sz w:val="24"/>
+        </w:rPr>
+        <w:t xml:space="preserve"> </w:t>
+      </w:r>
+      <w:r>
+        <w:rPr>
+          <w:rFonts w:ascii="Times New Roman" w:hAnsi="Times New Roman" w:cs="Times New Roman"/>
+          <w:sz w:val="24"/>
+        </w:rPr>
+        <w:t>forma modular, sería bastante fácil adaptar cualquier otro juego de</w:t>
+      </w:r>
+      <w:r>
+        <w:rPr>
+          <w:rFonts w:ascii="Times New Roman" w:hAnsi="Times New Roman" w:cs="Times New Roman"/>
+          <w:sz w:val="24"/>
+        </w:rPr>
+        <w:t xml:space="preserve"> </w:t>
+      </w:r>
+      <w:r>
+        <w:rPr>
+          <w:rFonts w:ascii="Times New Roman" w:hAnsi="Times New Roman" w:cs="Times New Roman"/>
+          <w:sz w:val="24"/>
+        </w:rPr>
+        <w:t xml:space="preserve">mesa utilizando los componentes obtenidos. </w:t>
+      </w:r>
+    </w:p>
+    <w:p>
+      <w:pPr>
+        <w:jc w:val="both"/>
+        <w:rPr>
+          <w:rFonts w:ascii="Times New Roman" w:hAnsi="Times New Roman" w:cs="Times New Roman"/>
+          <w:sz w:val="24"/>
+        </w:rPr>
+      </w:pPr>
+      <w:r>
+        <w:rPr>
+          <w:rFonts w:ascii="Times New Roman" w:hAnsi="Times New Roman" w:cs="Times New Roman"/>
+          <w:sz w:val="24"/>
+        </w:rPr>
+        <w:t>Tal vez en cuanto al funcionamiento del juego no puedo concluir debido a que la naturaleza del lenguaje de programación para mí fue nuevo. Con esto no quiero decir dejar de lado el desarrollo del juego seguiré investigando; pues esto es una experiencia de mi formación profesional.</w:t>
+      </w:r>
+      <w:r>
+        <w:rPr>
+          <w:rFonts w:ascii="Times New Roman" w:hAnsi="Times New Roman" w:cs="Times New Roman"/>
+          <w:sz w:val="24"/>
+        </w:rPr>
+        <w:t xml:space="preserve"> </w:t>
       </w:r>
     </w:p>
     <w:p>
@@ -1263,169 +1610,175 @@
           <w:rFonts w:ascii="Times New Roman" w:hAnsi="Times New Roman" w:cs="Times New Roman"/>
           <w:sz w:val="20"/>
         </w:rPr>
-        <w:t>Agradezco principalmente a mi ma</w:t>
-      </w:r>
-      <w:r>
-        <w:rPr>
-          <w:rFonts w:ascii="Times New Roman" w:hAnsi="Times New Roman" w:cs="Times New Roman"/>
-          <w:sz w:val="20"/>
-        </w:rPr>
-        <w:t>dre y mis hermanos</w:t>
-      </w:r>
-      <w:r>
-        <w:rPr>
-          <w:rFonts w:ascii="Times New Roman" w:hAnsi="Times New Roman" w:cs="Times New Roman"/>
-          <w:sz w:val="20"/>
-        </w:rPr>
-        <w:t xml:space="preserve"> por ser</w:t>
-      </w:r>
-      <w:r>
-        <w:rPr>
-          <w:rFonts w:ascii="Times New Roman" w:hAnsi="Times New Roman" w:cs="Times New Roman"/>
-          <w:sz w:val="20"/>
-        </w:rPr>
-        <w:t xml:space="preserve"> ellos </w:t>
-      </w:r>
-      <w:r>
-        <w:rPr>
-          <w:rFonts w:ascii="Times New Roman" w:hAnsi="Times New Roman" w:cs="Times New Roman"/>
-          <w:sz w:val="20"/>
-        </w:rPr>
-        <w:t xml:space="preserve">mi apoyo en </w:t>
-      </w:r>
-      <w:r>
-        <w:rPr>
-          <w:rFonts w:ascii="Times New Roman" w:hAnsi="Times New Roman" w:cs="Times New Roman"/>
-          <w:sz w:val="20"/>
-        </w:rPr>
-        <w:t xml:space="preserve">mi desarrollo como profesional, </w:t>
-      </w:r>
-      <w:r>
-        <w:rPr>
-          <w:rFonts w:ascii="Times New Roman" w:hAnsi="Times New Roman" w:cs="Times New Roman"/>
-          <w:sz w:val="20"/>
-        </w:rPr>
-        <w:t xml:space="preserve">a todos mis </w:t>
-      </w:r>
-      <w:r>
-        <w:rPr>
-          <w:rFonts w:ascii="Times New Roman" w:hAnsi="Times New Roman" w:cs="Times New Roman"/>
-          <w:sz w:val="20"/>
-        </w:rPr>
-        <w:t xml:space="preserve">docentes </w:t>
-      </w:r>
-      <w:r>
-        <w:rPr>
-          <w:rFonts w:ascii="Times New Roman" w:hAnsi="Times New Roman" w:cs="Times New Roman"/>
-          <w:sz w:val="20"/>
-        </w:rPr>
-        <w:t>que compar</w:t>
-      </w:r>
-      <w:r>
-        <w:rPr>
-          <w:rFonts w:ascii="Times New Roman" w:hAnsi="Times New Roman" w:cs="Times New Roman"/>
-          <w:sz w:val="20"/>
-        </w:rPr>
-        <w:t>t</w:t>
-      </w:r>
-      <w:r>
-        <w:rPr>
-          <w:rFonts w:ascii="Times New Roman" w:hAnsi="Times New Roman" w:cs="Times New Roman"/>
-          <w:sz w:val="20"/>
-        </w:rPr>
-        <w:t>en sus conocimientos y</w:t>
-      </w:r>
-      <w:r>
-        <w:rPr>
-          <w:rFonts w:ascii="Times New Roman" w:hAnsi="Times New Roman" w:cs="Times New Roman"/>
-          <w:sz w:val="20"/>
-        </w:rPr>
-        <w:t xml:space="preserve"> </w:t>
-      </w:r>
-      <w:r>
-        <w:rPr>
-          <w:rFonts w:ascii="Times New Roman" w:hAnsi="Times New Roman" w:cs="Times New Roman"/>
-          <w:sz w:val="20"/>
-        </w:rPr>
-        <w:t>a mis compañer@s, amig@s y demás</w:t>
-      </w:r>
-      <w:r>
-        <w:rPr>
-          <w:rFonts w:ascii="Times New Roman" w:hAnsi="Times New Roman" w:cs="Times New Roman"/>
-          <w:sz w:val="20"/>
-        </w:rPr>
-        <w:t xml:space="preserve"> </w:t>
+        <w:t>Agradezco principalmente a mi madre y mis hermanos por ser ellos mi apoyo en mi desarrollo como profesional, a todos mis docentes que comparten sus conocimientos y a mis compañer@s, amig@s y demás personas que estuvieron presentes y aún continúan aportándome con su compañía, consejos y experiencia.</w:t>
+      </w:r>
+    </w:p>
+    <w:p>
+      <w:pPr>
+        <w:jc w:val="both"/>
+        <w:rPr>
+          <w:rFonts w:ascii="Times New Roman" w:hAnsi="Times New Roman" w:cs="Times New Roman"/>
+          <w:b/>
+          <w:sz w:val="20"/>
+        </w:rPr>
+      </w:pPr>
+      <w:r>
+        <w:rPr>
+          <w:rFonts w:ascii="Times New Roman" w:hAnsi="Times New Roman" w:cs="Times New Roman"/>
+          <w:b/>
+          <w:sz w:val="20"/>
+        </w:rPr>
+        <w:t xml:space="preserve">Referencias </w:t>
+      </w:r>
+      <w:r>
+        <w:rPr>
+          <w:rFonts w:ascii="Times New Roman" w:hAnsi="Times New Roman" w:cs="Times New Roman"/>
+          <w:b/>
+          <w:sz w:val="20"/>
+        </w:rPr>
+        <w:t xml:space="preserve"> </w:t>
+      </w:r>
+    </w:p>
+    <w:p>
+      <w:pPr>
+        <w:pStyle w:val="Prrafodelista"/>
+        <w:numPr>
+          <w:ilvl w:val="0"/>
+          <w:numId w:val="2"/>
+        </w:numPr>
+        <w:jc w:val="both"/>
+        <w:rPr>
+          <w:rFonts w:ascii="Times New Roman" w:hAnsi="Times New Roman" w:cs="Times New Roman"/>
+          <w:sz w:val="20"/>
+          <w:szCs w:val="20"/>
+        </w:rPr>
+      </w:pPr>
+      <w:r>
+        <w:rPr>
+          <w:rFonts w:ascii="Times New Roman" w:hAnsi="Times New Roman" w:cs="Times New Roman"/>
+          <w:sz w:val="20"/>
+          <w:szCs w:val="20"/>
+        </w:rPr>
+        <w:t xml:space="preserve">Josué Y., Rafael S., Ibón L. </w:t>
+      </w:r>
+      <w:r>
+        <w:rPr>
+          <w:rFonts w:ascii="Times New Roman" w:hAnsi="Times New Roman" w:cs="Times New Roman"/>
+          <w:sz w:val="20"/>
+          <w:szCs w:val="20"/>
+        </w:rPr>
+        <w:t>D</w:t>
+      </w:r>
+      <w:r>
+        <w:rPr>
+          <w:rFonts w:ascii="Times New Roman" w:hAnsi="Times New Roman" w:cs="Times New Roman"/>
+          <w:sz w:val="20"/>
+          <w:szCs w:val="20"/>
+        </w:rPr>
+        <w:t>esarrollo en Windows y Windows Phone con XAML y C#.</w:t>
+      </w:r>
+    </w:p>
+    <w:p>
+      <w:pPr>
+        <w:pStyle w:val="Prrafodelista"/>
+        <w:numPr>
+          <w:ilvl w:val="0"/>
+          <w:numId w:val="2"/>
+        </w:numPr>
+        <w:jc w:val="both"/>
+        <w:rPr>
+          <w:rFonts w:ascii="Times New Roman" w:hAnsi="Times New Roman" w:cs="Times New Roman"/>
+          <w:sz w:val="20"/>
+          <w:szCs w:val="20"/>
+        </w:rPr>
+      </w:pPr>
+      <w:r>
+        <w:rPr>
+          <w:rFonts w:ascii="Times New Roman" w:hAnsi="Times New Roman" w:cs="Times New Roman"/>
+          <w:sz w:val="20"/>
+          <w:szCs w:val="20"/>
+        </w:rPr>
+        <w:t>Tom Archer (2001). A fondo C#</w:t>
+      </w:r>
+      <w:r>
+        <w:rPr>
+          <w:rFonts w:ascii="Times New Roman" w:hAnsi="Times New Roman" w:cs="Times New Roman"/>
+          <w:sz w:val="20"/>
+          <w:szCs w:val="20"/>
+        </w:rPr>
+        <w:t>. McGraw-Hill/INTERAMERICANA DE ESPAÑA.</w:t>
+      </w:r>
+    </w:p>
+    <w:p>
+      <w:pPr>
+        <w:pStyle w:val="Prrafodelista"/>
+        <w:numPr>
+          <w:ilvl w:val="0"/>
+          <w:numId w:val="2"/>
+        </w:numPr>
+        <w:jc w:val="both"/>
+        <w:rPr>
+          <w:rFonts w:ascii="Times New Roman" w:hAnsi="Times New Roman" w:cs="Times New Roman"/>
+          <w:sz w:val="20"/>
+          <w:szCs w:val="20"/>
+        </w:rPr>
+      </w:pPr>
+      <w:r>
+        <w:rPr>
+          <w:rFonts w:ascii="Times New Roman" w:hAnsi="Times New Roman" w:cs="Times New Roman"/>
+          <w:sz w:val="20"/>
+          <w:szCs w:val="20"/>
+        </w:rPr>
+        <w:t>Jeff F., Brian P., Jasón B (2003). La biblia de C#, Editorial Anaya.</w:t>
+      </w:r>
+    </w:p>
+    <w:p>
+      <w:pPr>
+        <w:pStyle w:val="Prrafodelista"/>
+        <w:numPr>
+          <w:ilvl w:val="0"/>
+          <w:numId w:val="2"/>
+        </w:numPr>
+        <w:jc w:val="both"/>
+        <w:rPr>
+          <w:rFonts w:ascii="Times New Roman" w:hAnsi="Times New Roman" w:cs="Times New Roman"/>
+          <w:sz w:val="20"/>
+          <w:szCs w:val="20"/>
+        </w:rPr>
+      </w:pPr>
+      <w:r>
+        <w:rPr>
+          <w:rFonts w:ascii="Times New Roman" w:hAnsi="Times New Roman" w:cs="Times New Roman"/>
+          <w:sz w:val="20"/>
+          <w:szCs w:val="20"/>
+        </w:rPr>
+        <w:t>Harvey M., Deitel y Paul J. (segunda edición) C# como programar.</w:t>
+      </w:r>
+    </w:p>
+    <w:p>
+      <w:pPr>
+        <w:pStyle w:val="Prrafodelista"/>
+        <w:numPr>
+          <w:ilvl w:val="0"/>
+          <w:numId w:val="2"/>
+        </w:numPr>
+        <w:jc w:val="both"/>
+        <w:rPr>
+          <w:rFonts w:ascii="Times New Roman" w:hAnsi="Times New Roman" w:cs="Times New Roman"/>
+          <w:sz w:val="20"/>
+          <w:szCs w:val="20"/>
+        </w:rPr>
+      </w:pPr>
+      <w:r>
+        <w:rPr>
+          <w:rFonts w:ascii="Times New Roman" w:hAnsi="Times New Roman" w:cs="Times New Roman"/>
+          <w:sz w:val="20"/>
+          <w:szCs w:val="20"/>
+        </w:rPr>
+        <w:t>Nacho Cabanes. Visual C# 2010 (paso a paso).</w:t>
       </w:r>
       <w:bookmarkStart w:id="0" w:name="_GoBack"/>
       <w:bookmarkEnd w:id="0"/>
-      <w:r>
-        <w:rPr>
-          <w:rFonts w:ascii="Times New Roman" w:hAnsi="Times New Roman" w:cs="Times New Roman"/>
-          <w:sz w:val="20"/>
-        </w:rPr>
-        <w:t>personas que estuvieron presentes y aún</w:t>
-      </w:r>
-      <w:r>
-        <w:rPr>
-          <w:rFonts w:ascii="Times New Roman" w:hAnsi="Times New Roman" w:cs="Times New Roman"/>
-          <w:sz w:val="20"/>
-        </w:rPr>
-        <w:t xml:space="preserve"> </w:t>
-      </w:r>
-      <w:r>
-        <w:rPr>
-          <w:rFonts w:ascii="Times New Roman" w:hAnsi="Times New Roman" w:cs="Times New Roman"/>
-          <w:sz w:val="20"/>
-        </w:rPr>
-        <w:t>continú</w:t>
-      </w:r>
-      <w:r>
-        <w:rPr>
-          <w:rFonts w:ascii="Times New Roman" w:hAnsi="Times New Roman" w:cs="Times New Roman"/>
-          <w:sz w:val="20"/>
-        </w:rPr>
-        <w:t xml:space="preserve">an aportándome con su compañía, </w:t>
-      </w:r>
-      <w:r>
-        <w:rPr>
-          <w:rFonts w:ascii="Times New Roman" w:hAnsi="Times New Roman" w:cs="Times New Roman"/>
-          <w:sz w:val="20"/>
-        </w:rPr>
-        <w:t>consejos y experiencia</w:t>
-      </w:r>
-      <w:r>
-        <w:rPr>
-          <w:rFonts w:ascii="Times New Roman" w:hAnsi="Times New Roman" w:cs="Times New Roman"/>
-          <w:sz w:val="20"/>
-        </w:rPr>
-        <w:t>.</w:t>
-      </w:r>
-    </w:p>
-    <w:p>
-      <w:pPr>
-        <w:jc w:val="both"/>
-        <w:rPr>
-          <w:rFonts w:ascii="Times New Roman" w:hAnsi="Times New Roman" w:cs="Times New Roman"/>
-          <w:b/>
-          <w:sz w:val="20"/>
-        </w:rPr>
-      </w:pPr>
-      <w:r>
-        <w:rPr>
-          <w:rFonts w:ascii="Times New Roman" w:hAnsi="Times New Roman" w:cs="Times New Roman"/>
-          <w:b/>
-          <w:sz w:val="20"/>
-        </w:rPr>
-        <w:t xml:space="preserve">Referencias </w:t>
-      </w:r>
-      <w:r>
-        <w:rPr>
-          <w:rFonts w:ascii="Times New Roman" w:hAnsi="Times New Roman" w:cs="Times New Roman"/>
-          <w:b/>
-          <w:sz w:val="20"/>
-        </w:rPr>
-        <w:t xml:space="preserve"> </w:t>
-      </w:r>
     </w:p>
     <w:p>
       <w:pPr>
@@ -1450,9 +1803,9 @@
 <file path=word/numbering.xml><?xml version="1.0" encoding="utf-8"?>
 <w:numbering xmlns:wpc="http://schemas.microsoft.com/office/word/2010/wordprocessingCanvas" xmlns:mc="http://schemas.openxmlformats.org/markup-compatibility/2006" xmlns:o="urn:schemas-microsoft-com:office:office" xmlns:r="http://schemas.openxmlformats.org/officeDocument/2006/relationships" xmlns:m="http://schemas.openxmlformats.org/officeDocument/2006/math" xmlns:v="urn:schemas-microsoft-com:vml" xmlns:wp14="http://schemas.microsoft.com/office/word/2010/wordprocessingDrawing" xmlns:wp="http://schemas.openxmlformats.org/drawingml/2006/wordprocessingDrawing" xmlns:w10="urn:schemas-microsoft-com:office:word" xmlns:w="http://schemas.openxmlformats.org/wordprocessingml/2006/main" xmlns:w14="http://schemas.microsoft.com/office/word/2010/wordml" xmlns:w15="http://schemas.microsoft.com/office/word/2012/wordml" xmlns:wpg="http://schemas.microsoft.com/office/word/2010/wordprocessingGroup" xmlns:wpi="http://schemas.microsoft.com/office/word/2010/wordprocessingInk" xmlns:wne="http://schemas.microsoft.com/office/word/2006/wordml" xmlns:wps="http://schemas.microsoft.com/office/word/2010/wordprocessingShape" mc:Ignorable="w14 w15 wp14">
   <w:abstractNum w:abstractNumId="0">
-    <w:nsid w:val="4FD5540E"/>
+    <w:nsid w:val="04FD1D1A"/>
     <w:multiLevelType w:val="hybridMultilevel"/>
-    <w:tmpl w:val="A552E6AC"/>
+    <w:tmpl w:val="4482AF60"/>
     <w:lvl w:ilvl="0" w:tplc="0C0A0001">
       <w:start w:val="1"/>
       <w:numFmt w:val="bullet"/>
@@ -1562,7 +1915,123 @@
       </w:rPr>
     </w:lvl>
   </w:abstractNum>
+  <w:abstractNum w:abstractNumId="1">
+    <w:nsid w:val="4FD5540E"/>
+    <w:multiLevelType w:val="hybridMultilevel"/>
+    <w:tmpl w:val="A552E6AC"/>
+    <w:lvl w:ilvl="0" w:tplc="0C0A0001">
+      <w:start w:val="1"/>
+      <w:numFmt w:val="bullet"/>
+      <w:lvlText w:val=""/>
+      <w:lvlJc w:val="left"/>
+      <w:pPr>
+        <w:ind w:left="720" w:hanging="360"/>
+      </w:pPr>
+      <w:rPr>
+        <w:rFonts w:ascii="Symbol" w:hAnsi="Symbol" w:hint="default"/>
+      </w:rPr>
+    </w:lvl>
+    <w:lvl w:ilvl="1" w:tplc="0C0A0003" w:tentative="1">
+      <w:start w:val="1"/>
+      <w:numFmt w:val="bullet"/>
+      <w:lvlText w:val="o"/>
+      <w:lvlJc w:val="left"/>
+      <w:pPr>
+        <w:ind w:left="1440" w:hanging="360"/>
+      </w:pPr>
+      <w:rPr>
+        <w:rFonts w:ascii="Courier New" w:hAnsi="Courier New" w:cs="Courier New" w:hint="default"/>
+      </w:rPr>
+    </w:lvl>
+    <w:lvl w:ilvl="2" w:tplc="0C0A0005" w:tentative="1">
+      <w:start w:val="1"/>
+      <w:numFmt w:val="bullet"/>
+      <w:lvlText w:val=""/>
+      <w:lvlJc w:val="left"/>
+      <w:pPr>
+        <w:ind w:left="2160" w:hanging="360"/>
+      </w:pPr>
+      <w:rPr>
+        <w:rFonts w:ascii="Wingdings" w:hAnsi="Wingdings" w:hint="default"/>
+      </w:rPr>
+    </w:lvl>
+    <w:lvl w:ilvl="3" w:tplc="0C0A0001" w:tentative="1">
+      <w:start w:val="1"/>
+      <w:numFmt w:val="bullet"/>
+      <w:lvlText w:val=""/>
+      <w:lvlJc w:val="left"/>
+      <w:pPr>
+        <w:ind w:left="2880" w:hanging="360"/>
+      </w:pPr>
+      <w:rPr>
+        <w:rFonts w:ascii="Symbol" w:hAnsi="Symbol" w:hint="default"/>
+      </w:rPr>
+    </w:lvl>
+    <w:lvl w:ilvl="4" w:tplc="0C0A0003" w:tentative="1">
+      <w:start w:val="1"/>
+      <w:numFmt w:val="bullet"/>
+      <w:lvlText w:val="o"/>
+      <w:lvlJc w:val="left"/>
+      <w:pPr>
+        <w:ind w:left="3600" w:hanging="360"/>
+      </w:pPr>
+      <w:rPr>
+        <w:rFonts w:ascii="Courier New" w:hAnsi="Courier New" w:cs="Courier New" w:hint="default"/>
+      </w:rPr>
+    </w:lvl>
+    <w:lvl w:ilvl="5" w:tplc="0C0A0005" w:tentative="1">
+      <w:start w:val="1"/>
+      <w:numFmt w:val="bullet"/>
+      <w:lvlText w:val=""/>
+      <w:lvlJc w:val="left"/>
+      <w:pPr>
+        <w:ind w:left="4320" w:hanging="360"/>
+      </w:pPr>
+      <w:rPr>
+        <w:rFonts w:ascii="Wingdings" w:hAnsi="Wingdings" w:hint="default"/>
+      </w:rPr>
+    </w:lvl>
+    <w:lvl w:ilvl="6" w:tplc="0C0A0001" w:tentative="1">
+      <w:start w:val="1"/>
+      <w:numFmt w:val="bullet"/>
+      <w:lvlText w:val=""/>
+      <w:lvlJc w:val="left"/>
+      <w:pPr>
+        <w:ind w:left="5040" w:hanging="360"/>
+      </w:pPr>
+      <w:rPr>
+        <w:rFonts w:ascii="Symbol" w:hAnsi="Symbol" w:hint="default"/>
+      </w:rPr>
+    </w:lvl>
+    <w:lvl w:ilvl="7" w:tplc="0C0A0003" w:tentative="1">
+      <w:start w:val="1"/>
+      <w:numFmt w:val="bullet"/>
+      <w:lvlText w:val="o"/>
+      <w:lvlJc w:val="left"/>
+      <w:pPr>
+        <w:ind w:left="5760" w:hanging="360"/>
+      </w:pPr>
+      <w:rPr>
+        <w:rFonts w:ascii="Courier New" w:hAnsi="Courier New" w:cs="Courier New" w:hint="default"/>
+      </w:rPr>
+    </w:lvl>
+    <w:lvl w:ilvl="8" w:tplc="0C0A0005" w:tentative="1">
+      <w:start w:val="1"/>
+      <w:numFmt w:val="bullet"/>
+      <w:lvlText w:val=""/>
+      <w:lvlJc w:val="left"/>
+      <w:pPr>
+        <w:ind w:left="6480" w:hanging="360"/>
+      </w:pPr>
+      <w:rPr>
+        <w:rFonts w:ascii="Wingdings" w:hAnsi="Wingdings" w:hint="default"/>
+      </w:rPr>
+    </w:lvl>
+  </w:abstractNum>
   <w:num w:numId="1">
+    <w:abstractNumId w:val="1"/>
+  </w:num>
+  <w:num w:numId="2">
     <w:abstractNumId w:val="0"/>
   </w:num>
 </w:numbering>
@@ -2271,4 +2740,16 @@
     </a:ext>
   </a:extLst>
 </a:theme>
+</file>
+
+<file path=customXml/item1.xml><?xml version="1.0" encoding="utf-8"?>
+<b:Sources xmlns:b="http://schemas.openxmlformats.org/officeDocument/2006/bibliography" xmlns="http://schemas.openxmlformats.org/officeDocument/2006/bibliography" SelectedStyle="\APASixthEditionOfficeOnline.xsl" StyleName="APA" Version="6"/>
+</file>
+
+<file path=customXml/itemProps1.xml><?xml version="1.0" encoding="utf-8"?>
+<ds:datastoreItem xmlns:ds="http://schemas.openxmlformats.org/officeDocument/2006/customXml" ds:itemID="{AC713DAC-C81E-4EB6-B228-11E2DA15B377}">
+  <ds:schemaRefs>
+    <ds:schemaRef ds:uri="http://schemas.openxmlformats.org/officeDocument/2006/bibliography"/>
+  </ds:schemaRefs>
+</ds:datastoreItem>
 </file>
</xml_diff>